<commit_message>
Cargando todo los archivos de la serie II
</commit_message>
<xml_diff>
--- a/Documentos/EvidenciaJira_and_Git.docx
+++ b/Documentos/EvidenciaJira_and_Git.docx
@@ -19,6 +19,9 @@
     </w:p>
     <w:p>
       <w:r>
+        <w:rPr>
+          <w:noProof/>
+        </w:rPr>
         <w:drawing>
           <wp:inline distT="0" distB="0" distL="0" distR="0" wp14:anchorId="62C49368" wp14:editId="5DA4D707">
             <wp:extent cx="5612130" cy="2007870"/>
@@ -64,6 +67,9 @@
     </w:p>
     <w:p>
       <w:r>
+        <w:rPr>
+          <w:noProof/>
+        </w:rPr>
         <w:drawing>
           <wp:inline distT="0" distB="0" distL="0" distR="0" wp14:anchorId="69B2413F" wp14:editId="5044D315">
             <wp:extent cx="5612130" cy="1840230"/>
@@ -109,6 +115,9 @@
     </w:p>
     <w:p>
       <w:r>
+        <w:rPr>
+          <w:noProof/>
+        </w:rPr>
         <w:drawing>
           <wp:inline distT="0" distB="0" distL="0" distR="0" wp14:anchorId="1AE7DAB1" wp14:editId="3FE822C4">
             <wp:extent cx="5612130" cy="1052195"/>
@@ -147,6 +156,674 @@
       </w:r>
     </w:p>
     <w:p/>
+    <w:p/>
+    <w:p/>
+    <w:p>
+      <w:r>
+        <w:lastRenderedPageBreak/>
+        <w:t xml:space="preserve">Ejecutando el comando Git </w:t>
+      </w:r>
+      <w:proofErr w:type="gramStart"/>
+      <w:r>
+        <w:t>status</w:t>
+      </w:r>
+      <w:proofErr w:type="gramEnd"/>
+      <w:r>
+        <w:t xml:space="preserve"> </w:t>
+      </w:r>
+    </w:p>
+    <w:p>
+      <w:r>
+        <w:drawing>
+          <wp:inline distT="0" distB="0" distL="0" distR="0" wp14:anchorId="07C9E60C" wp14:editId="2F96F598">
+            <wp:extent cx="5612130" cy="1649095"/>
+            <wp:effectExtent l="0" t="0" r="7620" b="8255"/>
+            <wp:docPr id="4" name="Imagen 4" descr="Texto&#10;&#10;Descripción generada automáticamente"/>
+            <wp:cNvGraphicFramePr>
+              <a:graphicFrameLocks xmlns:a="http://schemas.openxmlformats.org/drawingml/2006/main" noChangeAspect="1"/>
+            </wp:cNvGraphicFramePr>
+            <a:graphic xmlns:a="http://schemas.openxmlformats.org/drawingml/2006/main">
+              <a:graphicData uri="http://schemas.openxmlformats.org/drawingml/2006/picture">
+                <pic:pic xmlns:pic="http://schemas.openxmlformats.org/drawingml/2006/picture">
+                  <pic:nvPicPr>
+                    <pic:cNvPr id="4" name="Imagen 4" descr="Texto&#10;&#10;Descripción generada automáticamente"/>
+                    <pic:cNvPicPr/>
+                  </pic:nvPicPr>
+                  <pic:blipFill>
+                    <a:blip r:embed="rId7"/>
+                    <a:stretch>
+                      <a:fillRect/>
+                    </a:stretch>
+                  </pic:blipFill>
+                  <pic:spPr>
+                    <a:xfrm>
+                      <a:off x="0" y="0"/>
+                      <a:ext cx="5612130" cy="1649095"/>
+                    </a:xfrm>
+                    <a:prstGeom prst="rect">
+                      <a:avLst/>
+                    </a:prstGeom>
+                  </pic:spPr>
+                </pic:pic>
+              </a:graphicData>
+            </a:graphic>
+          </wp:inline>
+        </w:drawing>
+      </w:r>
+    </w:p>
+    <w:p/>
+    <w:p>
+      <w:r>
+        <w:t xml:space="preserve">Agregando, ejecutando comandos </w:t>
+      </w:r>
+      <w:proofErr w:type="spellStart"/>
+      <w:r>
+        <w:t>git</w:t>
+      </w:r>
+      <w:proofErr w:type="spellEnd"/>
+      <w:r>
+        <w:t xml:space="preserve"> </w:t>
+      </w:r>
+      <w:proofErr w:type="spellStart"/>
+      <w:proofErr w:type="gramStart"/>
+      <w:r>
+        <w:t>add</w:t>
+      </w:r>
+      <w:proofErr w:type="spellEnd"/>
+      <w:r>
+        <w:t xml:space="preserve"> .</w:t>
+      </w:r>
+      <w:proofErr w:type="gramEnd"/>
+      <w:r>
+        <w:t xml:space="preserve"> , </w:t>
+      </w:r>
+      <w:proofErr w:type="spellStart"/>
+      <w:r>
+        <w:t>git</w:t>
+      </w:r>
+      <w:proofErr w:type="spellEnd"/>
+      <w:r>
+        <w:t xml:space="preserve"> </w:t>
+      </w:r>
+      <w:proofErr w:type="spellStart"/>
+      <w:r>
+        <w:t>commit</w:t>
+      </w:r>
+      <w:proofErr w:type="spellEnd"/>
+      <w:r>
+        <w:t xml:space="preserve"> -m y </w:t>
+      </w:r>
+      <w:proofErr w:type="spellStart"/>
+      <w:r>
+        <w:t>git</w:t>
+      </w:r>
+      <w:proofErr w:type="spellEnd"/>
+      <w:r>
+        <w:t xml:space="preserve"> </w:t>
+      </w:r>
+      <w:proofErr w:type="spellStart"/>
+      <w:r>
+        <w:t>push</w:t>
+      </w:r>
+      <w:proofErr w:type="spellEnd"/>
+      <w:r>
+        <w:t xml:space="preserve"> -u </w:t>
+      </w:r>
+      <w:proofErr w:type="spellStart"/>
+      <w:r>
+        <w:t>origin</w:t>
+      </w:r>
+      <w:proofErr w:type="spellEnd"/>
+      <w:r>
+        <w:t xml:space="preserve"> </w:t>
+      </w:r>
+      <w:proofErr w:type="spellStart"/>
+      <w:r>
+        <w:t>main</w:t>
+      </w:r>
+      <w:proofErr w:type="spellEnd"/>
+      <w:r>
+        <w:t xml:space="preserve"> para subir la primera parte a nuestro repositorio en la nube.</w:t>
+      </w:r>
+    </w:p>
+    <w:p>
+      <w:r>
+        <w:drawing>
+          <wp:inline distT="0" distB="0" distL="0" distR="0" wp14:anchorId="59E40E68" wp14:editId="627D769E">
+            <wp:extent cx="5612130" cy="3179445"/>
+            <wp:effectExtent l="0" t="0" r="7620" b="1905"/>
+            <wp:docPr id="5" name="Imagen 5" descr="Texto&#10;&#10;Descripción generada automáticamente"/>
+            <wp:cNvGraphicFramePr>
+              <a:graphicFrameLocks xmlns:a="http://schemas.openxmlformats.org/drawingml/2006/main" noChangeAspect="1"/>
+            </wp:cNvGraphicFramePr>
+            <a:graphic xmlns:a="http://schemas.openxmlformats.org/drawingml/2006/main">
+              <a:graphicData uri="http://schemas.openxmlformats.org/drawingml/2006/picture">
+                <pic:pic xmlns:pic="http://schemas.openxmlformats.org/drawingml/2006/picture">
+                  <pic:nvPicPr>
+                    <pic:cNvPr id="5" name="Imagen 5" descr="Texto&#10;&#10;Descripción generada automáticamente"/>
+                    <pic:cNvPicPr/>
+                  </pic:nvPicPr>
+                  <pic:blipFill>
+                    <a:blip r:embed="rId8"/>
+                    <a:stretch>
+                      <a:fillRect/>
+                    </a:stretch>
+                  </pic:blipFill>
+                  <pic:spPr>
+                    <a:xfrm>
+                      <a:off x="0" y="0"/>
+                      <a:ext cx="5612130" cy="3179445"/>
+                    </a:xfrm>
+                    <a:prstGeom prst="rect">
+                      <a:avLst/>
+                    </a:prstGeom>
+                  </pic:spPr>
+                </pic:pic>
+              </a:graphicData>
+            </a:graphic>
+          </wp:inline>
+        </w:drawing>
+      </w:r>
+    </w:p>
+    <w:p/>
+    <w:p/>
+    <w:p>
+      <w:r>
+        <w:br w:type="page"/>
+      </w:r>
+    </w:p>
+    <w:p>
+      <w:r>
+        <w:lastRenderedPageBreak/>
+        <w:t>Ya fue subido exitosamente a nuestro repositorio en la nube</w:t>
+      </w:r>
+    </w:p>
+    <w:p>
+      <w:r>
+        <w:drawing>
+          <wp:inline distT="0" distB="0" distL="0" distR="0" wp14:anchorId="40B81E76" wp14:editId="0F73FD36">
+            <wp:extent cx="5612130" cy="2867660"/>
+            <wp:effectExtent l="0" t="0" r="7620" b="8890"/>
+            <wp:docPr id="6" name="Imagen 6" descr="Una captura de pantalla de una computadora&#10;&#10;Descripción generada automáticamente"/>
+            <wp:cNvGraphicFramePr>
+              <a:graphicFrameLocks xmlns:a="http://schemas.openxmlformats.org/drawingml/2006/main" noChangeAspect="1"/>
+            </wp:cNvGraphicFramePr>
+            <a:graphic xmlns:a="http://schemas.openxmlformats.org/drawingml/2006/main">
+              <a:graphicData uri="http://schemas.openxmlformats.org/drawingml/2006/picture">
+                <pic:pic xmlns:pic="http://schemas.openxmlformats.org/drawingml/2006/picture">
+                  <pic:nvPicPr>
+                    <pic:cNvPr id="6" name="Imagen 6" descr="Una captura de pantalla de una computadora&#10;&#10;Descripción generada automáticamente"/>
+                    <pic:cNvPicPr/>
+                  </pic:nvPicPr>
+                  <pic:blipFill>
+                    <a:blip r:embed="rId9"/>
+                    <a:stretch>
+                      <a:fillRect/>
+                    </a:stretch>
+                  </pic:blipFill>
+                  <pic:spPr>
+                    <a:xfrm>
+                      <a:off x="0" y="0"/>
+                      <a:ext cx="5612130" cy="2867660"/>
+                    </a:xfrm>
+                    <a:prstGeom prst="rect">
+                      <a:avLst/>
+                    </a:prstGeom>
+                  </pic:spPr>
+                </pic:pic>
+              </a:graphicData>
+            </a:graphic>
+          </wp:inline>
+        </w:drawing>
+      </w:r>
+    </w:p>
+    <w:p/>
+    <w:p>
+      <w:pPr>
+        <w:jc w:val="center"/>
+        <w:rPr>
+          <w:b/>
+          <w:bCs/>
+          <w:sz w:val="40"/>
+          <w:szCs w:val="40"/>
+        </w:rPr>
+      </w:pPr>
+      <w:r>
+        <w:rPr>
+          <w:b/>
+          <w:bCs/>
+          <w:sz w:val="40"/>
+          <w:szCs w:val="40"/>
+        </w:rPr>
+        <w:t>Serie II</w:t>
+      </w:r>
+    </w:p>
+    <w:p>
+      <w:r>
+        <w:t>Paso 1: Creando cuenta en Jira Software y nuevo proyecto</w:t>
+      </w:r>
+    </w:p>
+    <w:p>
+      <w:r>
+        <w:drawing>
+          <wp:inline distT="0" distB="0" distL="0" distR="0" wp14:anchorId="672958CC" wp14:editId="2F385061">
+            <wp:extent cx="5612130" cy="3157220"/>
+            <wp:effectExtent l="0" t="0" r="7620" b="5080"/>
+            <wp:docPr id="7" name="Imagen 7" descr="Interfaz de usuario gráfica, Tabla&#10;&#10;Descripción generada automáticamente"/>
+            <wp:cNvGraphicFramePr>
+              <a:graphicFrameLocks xmlns:a="http://schemas.openxmlformats.org/drawingml/2006/main" noChangeAspect="1"/>
+            </wp:cNvGraphicFramePr>
+            <a:graphic xmlns:a="http://schemas.openxmlformats.org/drawingml/2006/main">
+              <a:graphicData uri="http://schemas.openxmlformats.org/drawingml/2006/picture">
+                <pic:pic xmlns:pic="http://schemas.openxmlformats.org/drawingml/2006/picture">
+                  <pic:nvPicPr>
+                    <pic:cNvPr id="7" name="Imagen 7" descr="Interfaz de usuario gráfica, Tabla&#10;&#10;Descripción generada automáticamente"/>
+                    <pic:cNvPicPr/>
+                  </pic:nvPicPr>
+                  <pic:blipFill>
+                    <a:blip r:embed="rId10"/>
+                    <a:stretch>
+                      <a:fillRect/>
+                    </a:stretch>
+                  </pic:blipFill>
+                  <pic:spPr>
+                    <a:xfrm>
+                      <a:off x="0" y="0"/>
+                      <a:ext cx="5612130" cy="3157220"/>
+                    </a:xfrm>
+                    <a:prstGeom prst="rect">
+                      <a:avLst/>
+                    </a:prstGeom>
+                  </pic:spPr>
+                </pic:pic>
+              </a:graphicData>
+            </a:graphic>
+          </wp:inline>
+        </w:drawing>
+      </w:r>
+    </w:p>
+    <w:p>
+      <w:r>
+        <w:br w:type="page"/>
+      </w:r>
+    </w:p>
+    <w:p>
+      <w:r>
+        <w:lastRenderedPageBreak/>
+        <w:t xml:space="preserve">Paso 2: Creando las 5 </w:t>
+      </w:r>
+      <w:proofErr w:type="spellStart"/>
+      <w:r>
+        <w:t>epicas</w:t>
+      </w:r>
+      <w:proofErr w:type="spellEnd"/>
+      <w:r>
+        <w:t xml:space="preserve"> solicitadas en Jira</w:t>
+      </w:r>
+    </w:p>
+    <w:p>
+      <w:r>
+        <w:drawing>
+          <wp:inline distT="0" distB="0" distL="0" distR="0" wp14:anchorId="3B724263" wp14:editId="0CBA3892">
+            <wp:extent cx="5612130" cy="3157220"/>
+            <wp:effectExtent l="0" t="0" r="7620" b="5080"/>
+            <wp:docPr id="8" name="Imagen 8" descr="Interfaz de usuario gráfica, Aplicación, Tabla&#10;&#10;Descripción generada automáticamente"/>
+            <wp:cNvGraphicFramePr>
+              <a:graphicFrameLocks xmlns:a="http://schemas.openxmlformats.org/drawingml/2006/main" noChangeAspect="1"/>
+            </wp:cNvGraphicFramePr>
+            <a:graphic xmlns:a="http://schemas.openxmlformats.org/drawingml/2006/main">
+              <a:graphicData uri="http://schemas.openxmlformats.org/drawingml/2006/picture">
+                <pic:pic xmlns:pic="http://schemas.openxmlformats.org/drawingml/2006/picture">
+                  <pic:nvPicPr>
+                    <pic:cNvPr id="8" name="Imagen 8" descr="Interfaz de usuario gráfica, Aplicación, Tabla&#10;&#10;Descripción generada automáticamente"/>
+                    <pic:cNvPicPr/>
+                  </pic:nvPicPr>
+                  <pic:blipFill>
+                    <a:blip r:embed="rId11"/>
+                    <a:stretch>
+                      <a:fillRect/>
+                    </a:stretch>
+                  </pic:blipFill>
+                  <pic:spPr>
+                    <a:xfrm>
+                      <a:off x="0" y="0"/>
+                      <a:ext cx="5612130" cy="3157220"/>
+                    </a:xfrm>
+                    <a:prstGeom prst="rect">
+                      <a:avLst/>
+                    </a:prstGeom>
+                  </pic:spPr>
+                </pic:pic>
+              </a:graphicData>
+            </a:graphic>
+          </wp:inline>
+        </w:drawing>
+      </w:r>
+    </w:p>
+    <w:p/>
+    <w:p>
+      <w:r>
+        <w:t xml:space="preserve">Paso 3: Agregando 3 historias a cada </w:t>
+      </w:r>
+      <w:proofErr w:type="spellStart"/>
+      <w:r>
+        <w:t>epic</w:t>
+      </w:r>
+      <w:proofErr w:type="spellEnd"/>
+    </w:p>
+    <w:p>
+      <w:r>
+        <w:drawing>
+          <wp:inline distT="0" distB="0" distL="0" distR="0" wp14:anchorId="34FF0972" wp14:editId="19D85297">
+            <wp:extent cx="5612130" cy="3156585"/>
+            <wp:effectExtent l="0" t="0" r="7620" b="5715"/>
+            <wp:docPr id="9" name="Imagen 9" descr="Tabla&#10;&#10;Descripción generada automáticamente"/>
+            <wp:cNvGraphicFramePr>
+              <a:graphicFrameLocks xmlns:a="http://schemas.openxmlformats.org/drawingml/2006/main" noChangeAspect="1"/>
+            </wp:cNvGraphicFramePr>
+            <a:graphic xmlns:a="http://schemas.openxmlformats.org/drawingml/2006/main">
+              <a:graphicData uri="http://schemas.openxmlformats.org/drawingml/2006/picture">
+                <pic:pic xmlns:pic="http://schemas.openxmlformats.org/drawingml/2006/picture">
+                  <pic:nvPicPr>
+                    <pic:cNvPr id="9" name="Imagen 9" descr="Tabla&#10;&#10;Descripción generada automáticamente"/>
+                    <pic:cNvPicPr/>
+                  </pic:nvPicPr>
+                  <pic:blipFill>
+                    <a:blip r:embed="rId12"/>
+                    <a:stretch>
+                      <a:fillRect/>
+                    </a:stretch>
+                  </pic:blipFill>
+                  <pic:spPr>
+                    <a:xfrm>
+                      <a:off x="0" y="0"/>
+                      <a:ext cx="5612130" cy="3156585"/>
+                    </a:xfrm>
+                    <a:prstGeom prst="rect">
+                      <a:avLst/>
+                    </a:prstGeom>
+                  </pic:spPr>
+                </pic:pic>
+              </a:graphicData>
+            </a:graphic>
+          </wp:inline>
+        </w:drawing>
+      </w:r>
+    </w:p>
+    <w:p>
+      <w:r>
+        <w:br w:type="page"/>
+      </w:r>
+    </w:p>
+    <w:p>
+      <w:r>
+        <w:lastRenderedPageBreak/>
+        <w:t xml:space="preserve">Paso 4: Agregando las tareas para realizar en el primer sprint </w:t>
+      </w:r>
+    </w:p>
+    <w:p>
+      <w:r>
+        <w:drawing>
+          <wp:inline distT="0" distB="0" distL="0" distR="0" wp14:anchorId="2842000A" wp14:editId="467C814E">
+            <wp:extent cx="5612130" cy="3156585"/>
+            <wp:effectExtent l="0" t="0" r="7620" b="5715"/>
+            <wp:docPr id="10" name="Imagen 10" descr="Interfaz de usuario gráfica, Texto, Aplicación, Correo electrónico&#10;&#10;Descripción generada automáticamente"/>
+            <wp:cNvGraphicFramePr>
+              <a:graphicFrameLocks xmlns:a="http://schemas.openxmlformats.org/drawingml/2006/main" noChangeAspect="1"/>
+            </wp:cNvGraphicFramePr>
+            <a:graphic xmlns:a="http://schemas.openxmlformats.org/drawingml/2006/main">
+              <a:graphicData uri="http://schemas.openxmlformats.org/drawingml/2006/picture">
+                <pic:pic xmlns:pic="http://schemas.openxmlformats.org/drawingml/2006/picture">
+                  <pic:nvPicPr>
+                    <pic:cNvPr id="10" name="Imagen 10" descr="Interfaz de usuario gráfica, Texto, Aplicación, Correo electrónico&#10;&#10;Descripción generada automáticamente"/>
+                    <pic:cNvPicPr/>
+                  </pic:nvPicPr>
+                  <pic:blipFill>
+                    <a:blip r:embed="rId13"/>
+                    <a:stretch>
+                      <a:fillRect/>
+                    </a:stretch>
+                  </pic:blipFill>
+                  <pic:spPr>
+                    <a:xfrm>
+                      <a:off x="0" y="0"/>
+                      <a:ext cx="5612130" cy="3156585"/>
+                    </a:xfrm>
+                    <a:prstGeom prst="rect">
+                      <a:avLst/>
+                    </a:prstGeom>
+                  </pic:spPr>
+                </pic:pic>
+              </a:graphicData>
+            </a:graphic>
+          </wp:inline>
+        </w:drawing>
+      </w:r>
+    </w:p>
+    <w:p/>
+    <w:p>
+      <w:r>
+        <w:t>Iniciando el sprint</w:t>
+      </w:r>
+    </w:p>
+    <w:p>
+      <w:r>
+        <w:drawing>
+          <wp:inline distT="0" distB="0" distL="0" distR="0" wp14:anchorId="642AACEC" wp14:editId="68549B1D">
+            <wp:extent cx="3672840" cy="3932157"/>
+            <wp:effectExtent l="0" t="0" r="3810" b="0"/>
+            <wp:docPr id="11" name="Imagen 11" descr="Interfaz de usuario gráfica, Aplicación&#10;&#10;Descripción generada automáticamente"/>
+            <wp:cNvGraphicFramePr>
+              <a:graphicFrameLocks xmlns:a="http://schemas.openxmlformats.org/drawingml/2006/main" noChangeAspect="1"/>
+            </wp:cNvGraphicFramePr>
+            <a:graphic xmlns:a="http://schemas.openxmlformats.org/drawingml/2006/main">
+              <a:graphicData uri="http://schemas.openxmlformats.org/drawingml/2006/picture">
+                <pic:pic xmlns:pic="http://schemas.openxmlformats.org/drawingml/2006/picture">
+                  <pic:nvPicPr>
+                    <pic:cNvPr id="11" name="Imagen 11" descr="Interfaz de usuario gráfica, Aplicación&#10;&#10;Descripción generada automáticamente"/>
+                    <pic:cNvPicPr/>
+                  </pic:nvPicPr>
+                  <pic:blipFill>
+                    <a:blip r:embed="rId14"/>
+                    <a:stretch>
+                      <a:fillRect/>
+                    </a:stretch>
+                  </pic:blipFill>
+                  <pic:spPr>
+                    <a:xfrm>
+                      <a:off x="0" y="0"/>
+                      <a:ext cx="3680158" cy="3939991"/>
+                    </a:xfrm>
+                    <a:prstGeom prst="rect">
+                      <a:avLst/>
+                    </a:prstGeom>
+                  </pic:spPr>
+                </pic:pic>
+              </a:graphicData>
+            </a:graphic>
+          </wp:inline>
+        </w:drawing>
+      </w:r>
+    </w:p>
+    <w:p>
+      <w:r>
+        <w:lastRenderedPageBreak/>
+        <w:t xml:space="preserve">Paso 5: </w:t>
+      </w:r>
+      <w:r>
+        <w:t xml:space="preserve">Avanzando las tareas del sprint 1 </w:t>
+      </w:r>
+    </w:p>
+    <w:p>
+      <w:r>
+        <w:drawing>
+          <wp:inline distT="0" distB="0" distL="0" distR="0" wp14:anchorId="2049273F" wp14:editId="4804B20F">
+            <wp:extent cx="5612130" cy="3157220"/>
+            <wp:effectExtent l="0" t="0" r="7620" b="5080"/>
+            <wp:docPr id="13" name="Imagen 13" descr="Captura de pantalla de computadora&#10;&#10;Descripción generada automáticamente"/>
+            <wp:cNvGraphicFramePr>
+              <a:graphicFrameLocks xmlns:a="http://schemas.openxmlformats.org/drawingml/2006/main" noChangeAspect="1"/>
+            </wp:cNvGraphicFramePr>
+            <a:graphic xmlns:a="http://schemas.openxmlformats.org/drawingml/2006/main">
+              <a:graphicData uri="http://schemas.openxmlformats.org/drawingml/2006/picture">
+                <pic:pic xmlns:pic="http://schemas.openxmlformats.org/drawingml/2006/picture">
+                  <pic:nvPicPr>
+                    <pic:cNvPr id="13" name="Imagen 13" descr="Captura de pantalla de computadora&#10;&#10;Descripción generada automáticamente"/>
+                    <pic:cNvPicPr/>
+                  </pic:nvPicPr>
+                  <pic:blipFill>
+                    <a:blip r:embed="rId15"/>
+                    <a:stretch>
+                      <a:fillRect/>
+                    </a:stretch>
+                  </pic:blipFill>
+                  <pic:spPr>
+                    <a:xfrm>
+                      <a:off x="0" y="0"/>
+                      <a:ext cx="5612130" cy="3157220"/>
+                    </a:xfrm>
+                    <a:prstGeom prst="rect">
+                      <a:avLst/>
+                    </a:prstGeom>
+                  </pic:spPr>
+                </pic:pic>
+              </a:graphicData>
+            </a:graphic>
+          </wp:inline>
+        </w:drawing>
+      </w:r>
+    </w:p>
+    <w:p/>
+    <w:p>
+      <w:r>
+        <w:t>Agregando al proyecto el correo del Ing. Tulio de Jira Software</w:t>
+      </w:r>
+    </w:p>
+    <w:p>
+      <w:r>
+        <w:drawing>
+          <wp:inline distT="0" distB="0" distL="0" distR="0" wp14:anchorId="73F03405" wp14:editId="61088EF6">
+            <wp:extent cx="3801005" cy="1124107"/>
+            <wp:effectExtent l="0" t="0" r="0" b="0"/>
+            <wp:docPr id="14" name="Imagen 14" descr="Interfaz de usuario gráfica, Texto, Aplicación&#10;&#10;Descripción generada automáticamente"/>
+            <wp:cNvGraphicFramePr>
+              <a:graphicFrameLocks xmlns:a="http://schemas.openxmlformats.org/drawingml/2006/main" noChangeAspect="1"/>
+            </wp:cNvGraphicFramePr>
+            <a:graphic xmlns:a="http://schemas.openxmlformats.org/drawingml/2006/main">
+              <a:graphicData uri="http://schemas.openxmlformats.org/drawingml/2006/picture">
+                <pic:pic xmlns:pic="http://schemas.openxmlformats.org/drawingml/2006/picture">
+                  <pic:nvPicPr>
+                    <pic:cNvPr id="14" name="Imagen 14" descr="Interfaz de usuario gráfica, Texto, Aplicación&#10;&#10;Descripción generada automáticamente"/>
+                    <pic:cNvPicPr/>
+                  </pic:nvPicPr>
+                  <pic:blipFill>
+                    <a:blip r:embed="rId16"/>
+                    <a:stretch>
+                      <a:fillRect/>
+                    </a:stretch>
+                  </pic:blipFill>
+                  <pic:spPr>
+                    <a:xfrm>
+                      <a:off x="0" y="0"/>
+                      <a:ext cx="3801005" cy="1124107"/>
+                    </a:xfrm>
+                    <a:prstGeom prst="rect">
+                      <a:avLst/>
+                    </a:prstGeom>
+                  </pic:spPr>
+                </pic:pic>
+              </a:graphicData>
+            </a:graphic>
+          </wp:inline>
+        </w:drawing>
+      </w:r>
+    </w:p>
+    <w:p/>
+    <w:p>
+      <w:r>
+        <w:t xml:space="preserve">Agregando el usuario del ing. Al proyecto de </w:t>
+      </w:r>
+      <w:proofErr w:type="spellStart"/>
+      <w:r>
+        <w:t>Github</w:t>
+      </w:r>
+      <w:proofErr w:type="spellEnd"/>
+    </w:p>
+    <w:p>
+      <w:r>
+        <w:drawing>
+          <wp:inline distT="0" distB="0" distL="0" distR="0" wp14:anchorId="23BF529B" wp14:editId="1B18DAF7">
+            <wp:extent cx="4064308" cy="2286000"/>
+            <wp:effectExtent l="0" t="0" r="0" b="0"/>
+            <wp:docPr id="15" name="Imagen 15" descr="Una captura de pantalla de una computadora&#10;&#10;Descripción generada automáticamente"/>
+            <wp:cNvGraphicFramePr>
+              <a:graphicFrameLocks xmlns:a="http://schemas.openxmlformats.org/drawingml/2006/main" noChangeAspect="1"/>
+            </wp:cNvGraphicFramePr>
+            <a:graphic xmlns:a="http://schemas.openxmlformats.org/drawingml/2006/main">
+              <a:graphicData uri="http://schemas.openxmlformats.org/drawingml/2006/picture">
+                <pic:pic xmlns:pic="http://schemas.openxmlformats.org/drawingml/2006/picture">
+                  <pic:nvPicPr>
+                    <pic:cNvPr id="15" name="Imagen 15" descr="Una captura de pantalla de una computadora&#10;&#10;Descripción generada automáticamente"/>
+                    <pic:cNvPicPr/>
+                  </pic:nvPicPr>
+                  <pic:blipFill>
+                    <a:blip r:embed="rId17"/>
+                    <a:stretch>
+                      <a:fillRect/>
+                    </a:stretch>
+                  </pic:blipFill>
+                  <pic:spPr>
+                    <a:xfrm>
+                      <a:off x="0" y="0"/>
+                      <a:ext cx="4071688" cy="2290151"/>
+                    </a:xfrm>
+                    <a:prstGeom prst="rect">
+                      <a:avLst/>
+                    </a:prstGeom>
+                  </pic:spPr>
+                </pic:pic>
+              </a:graphicData>
+            </a:graphic>
+          </wp:inline>
+        </w:drawing>
+      </w:r>
+    </w:p>
+    <w:p>
+      <w:pPr>
+        <w:jc w:val="center"/>
+        <w:rPr>
+          <w:b/>
+          <w:bCs/>
+          <w:sz w:val="40"/>
+          <w:szCs w:val="40"/>
+        </w:rPr>
+      </w:pPr>
+      <w:r>
+        <w:rPr>
+          <w:b/>
+          <w:bCs/>
+          <w:sz w:val="40"/>
+          <w:szCs w:val="40"/>
+        </w:rPr>
+        <w:lastRenderedPageBreak/>
+        <w:t>GitHub</w:t>
+      </w:r>
+    </w:p>
+    <w:p>
+      <w:r>
+        <w:t>Verificando el estado del repositorio local al repositorio en la nube.</w:t>
+      </w:r>
+    </w:p>
+    <w:p>
+      <w:r>
+        <w:t xml:space="preserve">Git </w:t>
+      </w:r>
+      <w:proofErr w:type="gramStart"/>
+      <w:r>
+        <w:t>status</w:t>
+      </w:r>
+      <w:proofErr w:type="gramEnd"/>
+    </w:p>
     <w:p/>
     <w:sectPr>
       <w:pgSz w:w="12240" w:h="15840"/>

</xml_diff>

<commit_message>
Subiendo lo realizado en serie II del parcial
</commit_message>
<xml_diff>
--- a/Documentos/EvidenciaJira_and_Git.docx
+++ b/Documentos/EvidenciaJira_and_Git.docx
@@ -3,12 +3,42 @@
 <w:document xmlns:wpc="http://schemas.microsoft.com/office/word/2010/wordprocessingCanvas" xmlns:cx="http://schemas.microsoft.com/office/drawing/2014/chartex" xmlns:cx1="http://schemas.microsoft.com/office/drawing/2015/9/8/chartex" xmlns:cx2="http://schemas.microsoft.com/office/drawing/2015/10/21/chartex" xmlns:cx3="http://schemas.microsoft.com/office/drawing/2016/5/9/chartex" xmlns:cx4="http://schemas.microsoft.com/office/drawing/2016/5/10/chartex" xmlns:cx5="http://schemas.microsoft.com/office/drawing/2016/5/11/chartex" xmlns:cx6="http://schemas.microsoft.com/office/drawing/2016/5/12/chartex" xmlns:cx7="http://schemas.microsoft.com/office/drawing/2016/5/13/chartex" xmlns:cx8="http://schemas.microsoft.com/office/drawing/2016/5/14/chartex" xmlns:mc="http://schemas.openxmlformats.org/markup-compatibility/2006" xmlns:aink="http://schemas.microsoft.com/office/drawing/2016/ink" xmlns:am3d="http://schemas.microsoft.com/office/drawing/2017/model3d" xmlns:o="urn:schemas-microsoft-com:office:office" xmlns:r="http://schemas.openxmlformats.org/officeDocument/2006/relationships" xmlns:m="http://schemas.openxmlformats.org/officeDocument/2006/math" xmlns:v="urn:schemas-microsoft-com:vml" xmlns:wp14="http://schemas.microsoft.com/office/word/2010/wordprocessingDrawing" xmlns:wp="http://schemas.openxmlformats.org/drawingml/2006/wordprocessingDrawing" xmlns:w10="urn:schemas-microsoft-com:office:word" xmlns:w="http://schemas.openxmlformats.org/wordprocessingml/2006/main" xmlns:w14="http://schemas.microsoft.com/office/word/2010/wordml" xmlns:w15="http://schemas.microsoft.com/office/word/2012/wordml" xmlns:w16cex="http://schemas.microsoft.com/office/word/2018/wordml/cex" xmlns:w16cid="http://schemas.microsoft.com/office/word/2016/wordml/cid" xmlns:w16="http://schemas.microsoft.com/office/word/2018/wordml" xmlns:w16sdtdh="http://schemas.microsoft.com/office/word/2020/wordml/sdtdatahash" xmlns:w16se="http://schemas.microsoft.com/office/word/2015/wordml/symex" xmlns:wpg="http://schemas.microsoft.com/office/word/2010/wordprocessingGroup" xmlns:wpi="http://schemas.microsoft.com/office/word/2010/wordprocessingInk" xmlns:wne="http://schemas.microsoft.com/office/word/2006/wordml" xmlns:wps="http://schemas.microsoft.com/office/word/2010/wordprocessingShape" mc:Ignorable="w14 w15 w16se w16cid w16 w16cex w16sdtdh wp14">
   <w:body>
     <w:p>
-      <w:r>
+      <w:pPr>
+        <w:jc w:val="center"/>
+        <w:rPr>
+          <w:b/>
+          <w:bCs/>
+          <w:sz w:val="56"/>
+          <w:szCs w:val="56"/>
+        </w:rPr>
+      </w:pPr>
+      <w:r>
+        <w:rPr>
+          <w:b/>
+          <w:bCs/>
+          <w:sz w:val="56"/>
+          <w:szCs w:val="56"/>
+        </w:rPr>
         <w:t>Roberth José Vásquez Xitamul</w:t>
       </w:r>
     </w:p>
     <w:p>
-      <w:r>
+      <w:pPr>
+        <w:jc w:val="center"/>
+        <w:rPr>
+          <w:b/>
+          <w:bCs/>
+          <w:sz w:val="56"/>
+          <w:szCs w:val="56"/>
+        </w:rPr>
+      </w:pPr>
+      <w:r>
+        <w:rPr>
+          <w:b/>
+          <w:bCs/>
+          <w:sz w:val="56"/>
+          <w:szCs w:val="56"/>
+        </w:rPr>
         <w:t>Serie I:</w:t>
       </w:r>
     </w:p>
@@ -160,7 +190,6 @@
     <w:p/>
     <w:p>
       <w:r>
-        <w:lastRenderedPageBreak/>
         <w:t xml:space="preserve">Ejecutando el comando Git </w:t>
       </w:r>
       <w:proofErr w:type="gramStart"/>
@@ -816,6 +845,14 @@
     </w:p>
     <w:p>
       <w:r>
+        <w:t xml:space="preserve">Ya hemos realizado cambios, hemos completado </w:t>
+      </w:r>
+      <w:r>
+        <w:t>la serie II del parcial.</w:t>
+      </w:r>
+    </w:p>
+    <w:p>
+      <w:r>
         <w:t xml:space="preserve">Git </w:t>
       </w:r>
       <w:proofErr w:type="gramStart"/>
@@ -824,7 +861,263 @@
       </w:r>
       <w:proofErr w:type="gramEnd"/>
     </w:p>
+    <w:p>
+      <w:r>
+        <w:drawing>
+          <wp:inline distT="0" distB="0" distL="0" distR="0" wp14:anchorId="63DCD58E" wp14:editId="34EA0745">
+            <wp:extent cx="5612130" cy="3110865"/>
+            <wp:effectExtent l="0" t="0" r="7620" b="0"/>
+            <wp:docPr id="16" name="Imagen 16" descr="Texto&#10;&#10;Descripción generada automáticamente"/>
+            <wp:cNvGraphicFramePr>
+              <a:graphicFrameLocks xmlns:a="http://schemas.openxmlformats.org/drawingml/2006/main" noChangeAspect="1"/>
+            </wp:cNvGraphicFramePr>
+            <a:graphic xmlns:a="http://schemas.openxmlformats.org/drawingml/2006/main">
+              <a:graphicData uri="http://schemas.openxmlformats.org/drawingml/2006/picture">
+                <pic:pic xmlns:pic="http://schemas.openxmlformats.org/drawingml/2006/picture">
+                  <pic:nvPicPr>
+                    <pic:cNvPr id="16" name="Imagen 16" descr="Texto&#10;&#10;Descripción generada automáticamente"/>
+                    <pic:cNvPicPr/>
+                  </pic:nvPicPr>
+                  <pic:blipFill>
+                    <a:blip r:embed="rId18"/>
+                    <a:stretch>
+                      <a:fillRect/>
+                    </a:stretch>
+                  </pic:blipFill>
+                  <pic:spPr>
+                    <a:xfrm>
+                      <a:off x="0" y="0"/>
+                      <a:ext cx="5612130" cy="3110865"/>
+                    </a:xfrm>
+                    <a:prstGeom prst="rect">
+                      <a:avLst/>
+                    </a:prstGeom>
+                  </pic:spPr>
+                </pic:pic>
+              </a:graphicData>
+            </a:graphic>
+          </wp:inline>
+        </w:drawing>
+      </w:r>
+    </w:p>
     <w:p/>
+    <w:p>
+      <w:r>
+        <w:t xml:space="preserve">Añadiendo </w:t>
+      </w:r>
+      <w:proofErr w:type="gramStart"/>
+      <w:r>
+        <w:t>los cambio</w:t>
+      </w:r>
+      <w:proofErr w:type="gramEnd"/>
+      <w:r>
+        <w:t xml:space="preserve"> del repositorio local al repositorio en la nube</w:t>
+      </w:r>
+    </w:p>
+    <w:p>
+      <w:r>
+        <w:lastRenderedPageBreak/>
+        <w:drawing>
+          <wp:inline distT="0" distB="0" distL="0" distR="0" wp14:anchorId="5FAFF514" wp14:editId="65EA636F">
+            <wp:extent cx="5612130" cy="3990340"/>
+            <wp:effectExtent l="0" t="0" r="7620" b="0"/>
+            <wp:docPr id="17" name="Imagen 17" descr="Texto&#10;&#10;Descripción generada automáticamente"/>
+            <wp:cNvGraphicFramePr>
+              <a:graphicFrameLocks xmlns:a="http://schemas.openxmlformats.org/drawingml/2006/main" noChangeAspect="1"/>
+            </wp:cNvGraphicFramePr>
+            <a:graphic xmlns:a="http://schemas.openxmlformats.org/drawingml/2006/main">
+              <a:graphicData uri="http://schemas.openxmlformats.org/drawingml/2006/picture">
+                <pic:pic xmlns:pic="http://schemas.openxmlformats.org/drawingml/2006/picture">
+                  <pic:nvPicPr>
+                    <pic:cNvPr id="17" name="Imagen 17" descr="Texto&#10;&#10;Descripción generada automáticamente"/>
+                    <pic:cNvPicPr/>
+                  </pic:nvPicPr>
+                  <pic:blipFill>
+                    <a:blip r:embed="rId19"/>
+                    <a:stretch>
+                      <a:fillRect/>
+                    </a:stretch>
+                  </pic:blipFill>
+                  <pic:spPr>
+                    <a:xfrm>
+                      <a:off x="0" y="0"/>
+                      <a:ext cx="5612130" cy="3990340"/>
+                    </a:xfrm>
+                    <a:prstGeom prst="rect">
+                      <a:avLst/>
+                    </a:prstGeom>
+                  </pic:spPr>
+                </pic:pic>
+              </a:graphicData>
+            </a:graphic>
+          </wp:inline>
+        </w:drawing>
+      </w:r>
+    </w:p>
+    <w:p>
+      <w:r>
+        <w:t>Verificando que ya están en la nube todos los cambios</w:t>
+      </w:r>
+    </w:p>
+    <w:p>
+      <w:r>
+        <w:drawing>
+          <wp:inline distT="0" distB="0" distL="0" distR="0" wp14:anchorId="0B27D38E" wp14:editId="1A08E529">
+            <wp:extent cx="5612130" cy="2887980"/>
+            <wp:effectExtent l="0" t="0" r="7620" b="7620"/>
+            <wp:docPr id="18" name="Imagen 18" descr="Una captura de pantalla de una computadora&#10;&#10;Descripción generada automáticamente"/>
+            <wp:cNvGraphicFramePr>
+              <a:graphicFrameLocks xmlns:a="http://schemas.openxmlformats.org/drawingml/2006/main" noChangeAspect="1"/>
+            </wp:cNvGraphicFramePr>
+            <a:graphic xmlns:a="http://schemas.openxmlformats.org/drawingml/2006/main">
+              <a:graphicData uri="http://schemas.openxmlformats.org/drawingml/2006/picture">
+                <pic:pic xmlns:pic="http://schemas.openxmlformats.org/drawingml/2006/picture">
+                  <pic:nvPicPr>
+                    <pic:cNvPr id="18" name="Imagen 18" descr="Una captura de pantalla de una computadora&#10;&#10;Descripción generada automáticamente"/>
+                    <pic:cNvPicPr/>
+                  </pic:nvPicPr>
+                  <pic:blipFill>
+                    <a:blip r:embed="rId20"/>
+                    <a:stretch>
+                      <a:fillRect/>
+                    </a:stretch>
+                  </pic:blipFill>
+                  <pic:spPr>
+                    <a:xfrm>
+                      <a:off x="0" y="0"/>
+                      <a:ext cx="5612130" cy="2887980"/>
+                    </a:xfrm>
+                    <a:prstGeom prst="rect">
+                      <a:avLst/>
+                    </a:prstGeom>
+                  </pic:spPr>
+                </pic:pic>
+              </a:graphicData>
+            </a:graphic>
+          </wp:inline>
+        </w:drawing>
+      </w:r>
+    </w:p>
+    <w:p>
+      <w:r>
+        <w:br w:type="page"/>
+      </w:r>
+    </w:p>
+    <w:p>
+      <w:r>
+        <w:lastRenderedPageBreak/>
+        <w:t>Revisando archivos de las 2 carpetas</w:t>
+      </w:r>
+    </w:p>
+    <w:p>
+      <w:r>
+        <w:drawing>
+          <wp:inline distT="0" distB="0" distL="0" distR="0" wp14:anchorId="70102E09" wp14:editId="774F779B">
+            <wp:extent cx="5612130" cy="3156585"/>
+            <wp:effectExtent l="0" t="0" r="7620" b="5715"/>
+            <wp:docPr id="19" name="Imagen 19" descr="Captura de pantalla de computadora&#10;&#10;Descripción generada automáticamente"/>
+            <wp:cNvGraphicFramePr>
+              <a:graphicFrameLocks xmlns:a="http://schemas.openxmlformats.org/drawingml/2006/main" noChangeAspect="1"/>
+            </wp:cNvGraphicFramePr>
+            <a:graphic xmlns:a="http://schemas.openxmlformats.org/drawingml/2006/main">
+              <a:graphicData uri="http://schemas.openxmlformats.org/drawingml/2006/picture">
+                <pic:pic xmlns:pic="http://schemas.openxmlformats.org/drawingml/2006/picture">
+                  <pic:nvPicPr>
+                    <pic:cNvPr id="19" name="Imagen 19" descr="Captura de pantalla de computadora&#10;&#10;Descripción generada automáticamente"/>
+                    <pic:cNvPicPr/>
+                  </pic:nvPicPr>
+                  <pic:blipFill>
+                    <a:blip r:embed="rId21"/>
+                    <a:stretch>
+                      <a:fillRect/>
+                    </a:stretch>
+                  </pic:blipFill>
+                  <pic:spPr>
+                    <a:xfrm>
+                      <a:off x="0" y="0"/>
+                      <a:ext cx="5612130" cy="3156585"/>
+                    </a:xfrm>
+                    <a:prstGeom prst="rect">
+                      <a:avLst/>
+                    </a:prstGeom>
+                  </pic:spPr>
+                </pic:pic>
+              </a:graphicData>
+            </a:graphic>
+          </wp:inline>
+        </w:drawing>
+      </w:r>
+    </w:p>
+    <w:p>
+      <w:r>
+        <w:drawing>
+          <wp:inline distT="0" distB="0" distL="0" distR="0" wp14:anchorId="69722A88" wp14:editId="3D110308">
+            <wp:extent cx="5612130" cy="3156585"/>
+            <wp:effectExtent l="0" t="0" r="7620" b="5715"/>
+            <wp:docPr id="20" name="Imagen 20" descr="Una captura de pantalla de una computadora&#10;&#10;Descripción generada automáticamente"/>
+            <wp:cNvGraphicFramePr>
+              <a:graphicFrameLocks xmlns:a="http://schemas.openxmlformats.org/drawingml/2006/main" noChangeAspect="1"/>
+            </wp:cNvGraphicFramePr>
+            <a:graphic xmlns:a="http://schemas.openxmlformats.org/drawingml/2006/main">
+              <a:graphicData uri="http://schemas.openxmlformats.org/drawingml/2006/picture">
+                <pic:pic xmlns:pic="http://schemas.openxmlformats.org/drawingml/2006/picture">
+                  <pic:nvPicPr>
+                    <pic:cNvPr id="20" name="Imagen 20" descr="Una captura de pantalla de una computadora&#10;&#10;Descripción generada automáticamente"/>
+                    <pic:cNvPicPr/>
+                  </pic:nvPicPr>
+                  <pic:blipFill>
+                    <a:blip r:embed="rId22"/>
+                    <a:stretch>
+                      <a:fillRect/>
+                    </a:stretch>
+                  </pic:blipFill>
+                  <pic:spPr>
+                    <a:xfrm>
+                      <a:off x="0" y="0"/>
+                      <a:ext cx="5612130" cy="3156585"/>
+                    </a:xfrm>
+                    <a:prstGeom prst="rect">
+                      <a:avLst/>
+                    </a:prstGeom>
+                  </pic:spPr>
+                </pic:pic>
+              </a:graphicData>
+            </a:graphic>
+          </wp:inline>
+        </w:drawing>
+      </w:r>
+    </w:p>
+    <w:p>
+      <w:pPr>
+        <w:jc w:val="center"/>
+        <w:rPr>
+          <w:b/>
+          <w:bCs/>
+          <w:sz w:val="52"/>
+          <w:szCs w:val="52"/>
+        </w:rPr>
+      </w:pPr>
+    </w:p>
+    <w:p>
+      <w:pPr>
+        <w:jc w:val="center"/>
+        <w:rPr>
+          <w:b/>
+          <w:bCs/>
+          <w:sz w:val="52"/>
+          <w:szCs w:val="52"/>
+        </w:rPr>
+      </w:pPr>
+      <w:r>
+        <w:rPr>
+          <w:b/>
+          <w:bCs/>
+          <w:sz w:val="52"/>
+          <w:szCs w:val="52"/>
+        </w:rPr>
+        <w:t>Listo hemos finalizado el parcial 2 con éxito</w:t>
+      </w:r>
+    </w:p>
     <w:sectPr>
       <w:pgSz w:w="12240" w:h="15840"/>
       <w:pgMar w:top="1417" w:right="1701" w:bottom="1417" w:left="1701" w:header="708" w:footer="708" w:gutter="0"/>

</xml_diff>